<commit_message>
changes to derivatives info-options specifically
</commit_message>
<xml_diff>
--- a/Fiat Currency and assets theory/fiat money and derivatives.docx
+++ b/Fiat Currency and assets theory/fiat money and derivatives.docx
@@ -477,25 +477,28 @@
         </w:rPr>
       </w:pPr>
       <w:r>
-        <w:rPr/>
-      </w:r>
-    </w:p>
-    <w:p>
-      <w:pPr>
-        <w:pStyle w:val="Normal"/>
-        <w:numPr>
-          <w:ilvl w:val="0"/>
-          <w:numId w:val="1"/>
-        </w:numPr>
-        <w:bidi w:val="0"/>
-        <w:jc w:val="left"/>
-        <w:rPr/>
-      </w:pPr>
-      <w:r>
         <w:rPr>
           <w:b w:val="false"/>
           <w:bCs w:val="false"/>
         </w:rPr>
+      </w:r>
+    </w:p>
+    <w:p>
+      <w:pPr>
+        <w:pStyle w:val="Normal"/>
+        <w:numPr>
+          <w:ilvl w:val="0"/>
+          <w:numId w:val="1"/>
+        </w:numPr>
+        <w:bidi w:val="0"/>
+        <w:jc w:val="left"/>
+        <w:rPr/>
+      </w:pPr>
+      <w:r>
+        <w:rPr>
+          <w:b w:val="false"/>
+          <w:bCs w:val="false"/>
+        </w:rPr>
         <w:t>Assume XYZ creates a swap with Company QRS, which is willing to exchange the payments owed on the variable-rate loan for the payments owed on a fixed-rate loan of 7%. That means that XYZ will pay 7% to QRS on its $1,000,000 principal, and QRS will pay XYZ 6% interest on the same principal. At the beginning of the swap, XYZ will just pay QRS the 1% difference between the two swap rates.</w:t>
         <w:br/>
         <w:t>If interest rates fall so that the variable rate on the original loan is now 5%, Company XYZ will have to pay Company QRS the 2% difference on the loan. If interest rates rise to 8%, then QRS would have to pay XYZ the 1% difference between the two swap rates. Regardless of how interest rates change, the swap has achieved XYZ's original objective of turning a variable-rate loan into a fixed-rate loan.</w:t>
@@ -554,23 +557,8 @@
       </w:pPr>
       <w:r>
         <w:rPr/>
-        <w:t>An options contract is similar to a futures contract in that it is an agreement between two parties to buy or sell an asset at a predetermined future date for a specific price. The key difference between options and futures is that with an option, the buyer is not obliged</w:t>
-      </w:r>
-      <w:r>
-        <w:rPr/>
-        <w:t>(legally bound/forced)</w:t>
-      </w:r>
-      <w:r>
-        <w:rPr/>
-        <w:t xml:space="preserve"> to exercise their agreement to buy or sell. It is an opportunity only, not an obligation, as futures are. As with futures, options may be used to hedge or speculate on the price of the underlying asset</w:t>
-      </w:r>
-      <w:r>
-        <w:rPr/>
-        <w:t>s.</w:t>
-        <w:br/>
-      </w:r>
-      <w:r>
-        <w:rPr/>
+        <w:t>An options contract is similar to a futures contract in that it is an agreement between two parties to buy or sell an asset at a predetermined future date for a specific price. The key difference between options and futures is that with an option, the buyer is not obliged(legally bound/forced) to exercise their agreement to buy or sell. It is an opportunity only, not an obligation, as futures are. As with futures, options may be used to hedge or speculate on the price of the underlying assets.</w:t>
+        <w:br/>
         <w:t>In terms of timing your right to buy or sell, it depends on the "style" of the option. An American option allows holders to exercise the option rights at any time before and including the day of expiration. A European option can be executed only on the day of expiration. Most stocks and exchange-traded funds have American-style options while equity indices, including the S&amp;P 500, have European-style options.</w:t>
         <w:br/>
         <w:br/>
@@ -609,9 +597,6 @@
         <w:rPr/>
         <w:t>Assume the stock falls in value to $40 per share by expiration and the put option buyer decides to exercise their option and sell the stock for the original strike price of $50 per share. If the put option cost the investor $200 to purchase, then they have only lost the cost of the option because the strike price was equal to the price of the stock when they originally bought the put. A strategy like this is called a protective put because it hedges the stock's downside risk.</w:t>
         <w:br/>
-      </w:r>
-      <w:r>
-        <w:rPr/>
         <w:t>Put option means betting on fixed price at expiration date, you will sell the share at this strike price in future,you just lose the put option cost , if it remains the same value and will gain profit if it is more than price+put option price.</w:t>
         <w:br/>
         <w:t>Alternatively, assume an investor doesn't own the stock currently worth $50 per share. They believe its value will rise over the next month. This investor could buy a call option that gives them the right to buy the stock for $50 before or at expiration. Assume this call option cost $200 and the stock rose to $60 before expiration. The buyer can now exercise their option and buy a stock worth $60 per share for the $50 strike price for an initial profit of $10 per share. A call option represents 100 shares, so the real profit is $1,000 less the cost of the option—the premium—and any brokerage commission fees.</w:t>
@@ -649,10 +634,158 @@
         <w:rPr/>
         <w:t>In both examples, the sellers are obligated to fulfill their side of the contract if the buyers choose to exercise the contract. However, if a stock's price is above the strike price at expiration, the put will be worthless and the seller (the option writer) gets to keep the premium as the option expires. If the stock's price is below the strike price at expiration, the call will be worthless and the call seller will keep the premium.</w:t>
         <w:br/>
-      </w:r>
-      <w:r>
-        <w:rPr/>
         <w:t>If the buyer doesnt exercise the option , they only lose the option cost.</w:t>
+      </w:r>
+    </w:p>
+    <w:p>
+      <w:pPr>
+        <w:pStyle w:val="Normal"/>
+        <w:numPr>
+          <w:ilvl w:val="0"/>
+          <w:numId w:val="0"/>
+        </w:numPr>
+        <w:bidi w:val="0"/>
+        <w:ind w:left="720" w:hanging="0"/>
+        <w:jc w:val="left"/>
+        <w:rPr/>
+      </w:pPr>
+      <w:r>
+        <w:rPr/>
+      </w:r>
+    </w:p>
+    <w:p>
+      <w:pPr>
+        <w:pStyle w:val="Normal"/>
+        <w:numPr>
+          <w:ilvl w:val="0"/>
+          <w:numId w:val="0"/>
+        </w:numPr>
+        <w:bidi w:val="0"/>
+        <w:ind w:left="720" w:hanging="0"/>
+        <w:jc w:val="left"/>
+        <w:rPr/>
+      </w:pPr>
+      <w:r>
+        <w:rPr/>
+        <w:t xml:space="preserve">Main difference between the most common two options - </w:t>
+      </w:r>
+    </w:p>
+    <w:p>
+      <w:pPr>
+        <w:pStyle w:val="Normal"/>
+        <w:numPr>
+          <w:ilvl w:val="0"/>
+          <w:numId w:val="0"/>
+        </w:numPr>
+        <w:bidi w:val="0"/>
+        <w:ind w:left="720" w:hanging="0"/>
+        <w:jc w:val="left"/>
+        <w:rPr/>
+      </w:pPr>
+      <w:r>
+        <w:rPr/>
+        <w:t>i. Call Option(gives right to purchase at fixed price)</w:t>
+      </w:r>
+    </w:p>
+    <w:p>
+      <w:pPr>
+        <w:pStyle w:val="Normal"/>
+        <w:numPr>
+          <w:ilvl w:val="0"/>
+          <w:numId w:val="0"/>
+        </w:numPr>
+        <w:bidi w:val="0"/>
+        <w:ind w:left="720" w:hanging="0"/>
+        <w:jc w:val="left"/>
+        <w:rPr/>
+      </w:pPr>
+      <w:r>
+        <w:rPr/>
+        <w:t>Call options allow the option holder to purchase an asset at a specified price before or at a particular time.</w:t>
+      </w:r>
+    </w:p>
+    <w:p>
+      <w:pPr>
+        <w:pStyle w:val="Normal"/>
+        <w:numPr>
+          <w:ilvl w:val="0"/>
+          <w:numId w:val="0"/>
+        </w:numPr>
+        <w:bidi w:val="0"/>
+        <w:ind w:left="720" w:hanging="0"/>
+        <w:jc w:val="left"/>
+        <w:rPr/>
+      </w:pPr>
+      <w:r>
+        <w:rPr/>
+        <w:t>The holder of a call speculates that the value of the underlying asset will move above the exercise price (strike price) before expiry.</w:t>
+      </w:r>
+    </w:p>
+    <w:p>
+      <w:pPr>
+        <w:pStyle w:val="Normal"/>
+        <w:numPr>
+          <w:ilvl w:val="0"/>
+          <w:numId w:val="0"/>
+        </w:numPr>
+        <w:bidi w:val="0"/>
+        <w:ind w:left="720" w:hanging="0"/>
+        <w:jc w:val="left"/>
+        <w:rPr/>
+      </w:pPr>
+      <w:r>
+        <w:rPr/>
+      </w:r>
+    </w:p>
+    <w:p>
+      <w:pPr>
+        <w:pStyle w:val="Normal"/>
+        <w:numPr>
+          <w:ilvl w:val="0"/>
+          <w:numId w:val="0"/>
+        </w:numPr>
+        <w:bidi w:val="0"/>
+        <w:ind w:left="720" w:hanging="0"/>
+        <w:jc w:val="left"/>
+        <w:rPr/>
+      </w:pPr>
+      <w:r>
+        <w:rPr/>
+        <w:t>ii. Put Option(gives right to sell at fixed price)</w:t>
+      </w:r>
+    </w:p>
+    <w:p>
+      <w:pPr>
+        <w:pStyle w:val="Normal"/>
+        <w:numPr>
+          <w:ilvl w:val="0"/>
+          <w:numId w:val="0"/>
+        </w:numPr>
+        <w:bidi w:val="0"/>
+        <w:ind w:left="720" w:hanging="0"/>
+        <w:jc w:val="left"/>
+        <w:rPr/>
+      </w:pPr>
+      <w:r>
+        <w:rPr/>
+        <w:t xml:space="preserve">Put options are opposites of calls in that they allow the holder to sell an asset at a specified price before or at a particular time. </w:t>
+      </w:r>
+    </w:p>
+    <w:p>
+      <w:pPr>
+        <w:pStyle w:val="Normal"/>
+        <w:numPr>
+          <w:ilvl w:val="0"/>
+          <w:numId w:val="0"/>
+        </w:numPr>
+        <w:bidi w:val="0"/>
+        <w:ind w:left="720" w:hanging="0"/>
+        <w:jc w:val="left"/>
+        <w:rPr/>
+      </w:pPr>
+      <w:r>
+        <w:rPr/>
+        <w:t>Conversely, a holder of a put option speculates that the value of the underlying asset will move below the exercise price before expiry.</w:t>
         <w:br/>
       </w:r>
     </w:p>
@@ -744,6 +877,7 @@
       <w:pgNumType w:fmt="decimal"/>
       <w:formProt w:val="false"/>
       <w:textDirection w:val="lrTb"/>
+      <w:docGrid w:type="default" w:linePitch="100" w:charSpace="0"/>
     </w:sectPr>
   </w:body>
 </w:document>
@@ -1032,14 +1166,12 @@
       <w:rPr>
         <w:rFonts w:ascii="Liberation Serif" w:hAnsi="Liberation Serif" w:eastAsia="Noto Serif CJK SC" w:cs="Lohit Devanagari"/>
         <w:kern w:val="2"/>
-        <w:sz w:val="24"/>
         <w:szCs w:val="24"/>
         <w:lang w:val="en-IN" w:eastAsia="zh-CN" w:bidi="hi-IN"/>
       </w:rPr>
     </w:rPrDefault>
     <w:pPrDefault>
       <w:pPr>
-        <w:widowControl/>
         <w:suppressAutoHyphens w:val="true"/>
       </w:pPr>
     </w:pPrDefault>
@@ -1049,7 +1181,10 @@
     <w:qFormat/>
     <w:pPr>
       <w:widowControl/>
+      <w:suppressAutoHyphens w:val="true"/>
       <w:bidi w:val="0"/>
+      <w:spacing w:before="0" w:after="0"/>
+      <w:jc w:val="left"/>
     </w:pPr>
     <w:rPr>
       <w:rFonts w:ascii="Liberation Serif" w:hAnsi="Liberation Serif" w:eastAsia="Noto Serif CJK SC" w:cs="Lohit Devanagari"/>

</xml_diff>